<commit_message>
refactoring all tables success
</commit_message>
<xml_diff>
--- a/Docs/Documentation/documentacion_2-proyecto_BD_2017.docx
+++ b/Docs/Documentation/documentacion_2-proyecto_BD_2017.docx
@@ -5715,7 +5715,23 @@
           <w:rFonts w:asciiTheme="minorHAnsi" w:hAnsiTheme="minorHAnsi" w:cstheme="minorHAnsi"/>
           <w:lang w:val="es-VE"/>
         </w:rPr>
-        <w:t>Nivel = {Regional, Nacional, Mundial}</w:t>
+        <w:t>Nivel = {</w:t>
+      </w:r>
+      <w:r>
+        <w:rPr>
+          <w:rFonts w:asciiTheme="minorHAnsi" w:hAnsiTheme="minorHAnsi" w:cstheme="minorHAnsi"/>
+          <w:lang w:val="es-VE"/>
+        </w:rPr>
+        <w:t xml:space="preserve">Local, </w:t>
+      </w:r>
+      <w:bookmarkStart w:id="0" w:name="_GoBack"/>
+      <w:bookmarkEnd w:id="0"/>
+      <w:r>
+        <w:rPr>
+          <w:rFonts w:asciiTheme="minorHAnsi" w:hAnsiTheme="minorHAnsi" w:cstheme="minorHAnsi"/>
+          <w:lang w:val="es-VE"/>
+        </w:rPr>
+        <w:t>Regional, Nacional, Mundial}</w:t>
       </w:r>
     </w:p>
     <w:p>
@@ -7539,8 +7555,6 @@
         </w:rPr>
         <w:t>Dependencias funcionales</w:t>
       </w:r>
-      <w:bookmarkStart w:id="0" w:name="_GoBack"/>
-      <w:bookmarkEnd w:id="0"/>
     </w:p>
     <w:p>
       <w:pPr>
@@ -25284,7 +25298,7 @@
 </file>
 
 <file path=customXml/itemProps2.xml><?xml version="1.0" encoding="utf-8"?>
-<ds:datastoreItem xmlns:ds="http://schemas.openxmlformats.org/officeDocument/2006/customXml" ds:itemID="{B3AE2002-55DE-44FF-B4A5-141FD9D517FA}">
+<ds:datastoreItem xmlns:ds="http://schemas.openxmlformats.org/officeDocument/2006/customXml" ds:itemID="{4A6C9F60-D47E-4969-9E5D-13AE089E6AF7}">
   <ds:schemaRefs>
     <ds:schemaRef ds:uri="http://schemas.openxmlformats.org/officeDocument/2006/bibliography"/>
   </ds:schemaRefs>

</xml_diff>